<commit_message>
Alteracao do titulo do Proj
</commit_message>
<xml_diff>
--- a/docs/RelatorioProjetoFinal.docx
+++ b/docs/RelatorioProjetoFinal.docx
@@ -35,7 +35,25 @@
                 <w:sz w:val="28"/>
                 <w:szCs w:val="22"/>
               </w:rPr>
-              <w:t>Gilberto Ortet Fernandes</w:t>
+              <w:t xml:space="preserve">Gilberto </w:t>
+            </w:r>
+            <w:proofErr w:type="spellStart"/>
+            <w:r>
+              <w:rPr>
+                <w:rFonts w:ascii="Times New Roman" w:hAnsi="Times New Roman"/>
+                <w:sz w:val="28"/>
+                <w:szCs w:val="22"/>
+              </w:rPr>
+              <w:t>Ortet</w:t>
+            </w:r>
+            <w:proofErr w:type="spellEnd"/>
+            <w:r>
+              <w:rPr>
+                <w:rFonts w:ascii="Times New Roman" w:hAnsi="Times New Roman"/>
+                <w:sz w:val="28"/>
+                <w:szCs w:val="22"/>
+              </w:rPr>
+              <w:t xml:space="preserve"> Fernandes</w:t>
             </w:r>
           </w:p>
         </w:tc>
@@ -56,18 +74,104 @@
               <w:rPr>
                 <w:b/>
                 <w:bCs/>
-                <w:sz w:val="52"/>
-                <w:szCs w:val="52"/>
+                <w:sz w:val="48"/>
+                <w:szCs w:val="48"/>
               </w:rPr>
             </w:pPr>
             <w:r>
               <w:rPr>
                 <w:b/>
                 <w:bCs/>
-                <w:sz w:val="52"/>
-                <w:szCs w:val="52"/>
-              </w:rPr>
-              <w:t>WSO2 como Plataforma de Integração do Sistemas de Informação de Investigação Criminal da Polícia Judiciaria de Cabo Verde</w:t>
+                <w:sz w:val="48"/>
+                <w:szCs w:val="48"/>
+              </w:rPr>
+              <w:t>Plataforma</w:t>
+            </w:r>
+            <w:r>
+              <w:rPr>
+                <w:b/>
+                <w:bCs/>
+                <w:sz w:val="48"/>
+                <w:szCs w:val="48"/>
+              </w:rPr>
+              <w:t>s</w:t>
+            </w:r>
+            <w:r>
+              <w:rPr>
+                <w:b/>
+                <w:bCs/>
+                <w:sz w:val="48"/>
+                <w:szCs w:val="48"/>
+              </w:rPr>
+              <w:t xml:space="preserve"> </w:t>
+            </w:r>
+            <w:r>
+              <w:rPr>
+                <w:b/>
+                <w:bCs/>
+                <w:sz w:val="48"/>
+                <w:szCs w:val="48"/>
+              </w:rPr>
+              <w:t xml:space="preserve">ESB na </w:t>
+            </w:r>
+            <w:r>
+              <w:rPr>
+                <w:b/>
+                <w:bCs/>
+                <w:sz w:val="48"/>
+                <w:szCs w:val="48"/>
+              </w:rPr>
+              <w:t>Integração d</w:t>
+            </w:r>
+            <w:r>
+              <w:rPr>
+                <w:b/>
+                <w:bCs/>
+                <w:sz w:val="48"/>
+                <w:szCs w:val="48"/>
+              </w:rPr>
+              <w:t>e</w:t>
+            </w:r>
+            <w:r>
+              <w:rPr>
+                <w:b/>
+                <w:bCs/>
+                <w:sz w:val="48"/>
+                <w:szCs w:val="48"/>
+              </w:rPr>
+              <w:t xml:space="preserve"> Sistemas de Informação </w:t>
+            </w:r>
+            <w:r>
+              <w:rPr>
+                <w:b/>
+                <w:bCs/>
+                <w:sz w:val="48"/>
+                <w:szCs w:val="48"/>
+              </w:rPr>
+              <w:t>em</w:t>
+            </w:r>
+            <w:r>
+              <w:rPr>
+                <w:b/>
+                <w:bCs/>
+                <w:sz w:val="48"/>
+                <w:szCs w:val="48"/>
+              </w:rPr>
+              <w:t xml:space="preserve"> Investigação Criminal</w:t>
+            </w:r>
+          </w:p>
+          <w:p>
+            <w:pPr>
+              <w:jc w:val="center"/>
+            </w:pPr>
+            <w:r>
+              <w:t xml:space="preserve">(Caso de uso </w:t>
+            </w:r>
+            <w:r>
+              <w:t>da Polícia Judiciaria de Cabo Verde</w:t>
+            </w:r>
+            <w:r>
+              <w:t>)</w:t>
             </w:r>
           </w:p>
           <w:p>
@@ -145,18 +249,47 @@
               <w:rPr>
                 <w:b/>
                 <w:bCs/>
-                <w:sz w:val="52"/>
-                <w:szCs w:val="52"/>
+                <w:sz w:val="48"/>
+                <w:szCs w:val="48"/>
               </w:rPr>
             </w:pPr>
             <w:r>
               <w:rPr>
                 <w:b/>
                 <w:bCs/>
-                <w:sz w:val="52"/>
-                <w:szCs w:val="52"/>
-              </w:rPr>
-              <w:t>WSO2 como Plataforma de Integração do Sistemas de Informação de Investigação Criminal da Polícia Judiciaria de Cabo Verde</w:t>
+                <w:sz w:val="48"/>
+                <w:szCs w:val="48"/>
+              </w:rPr>
+              <w:t xml:space="preserve">Plataformas ESB na Integração de Sistemas de Informação </w:t>
+            </w:r>
+            <w:r>
+              <w:rPr>
+                <w:b/>
+                <w:bCs/>
+                <w:sz w:val="48"/>
+                <w:szCs w:val="48"/>
+              </w:rPr>
+              <w:t>em</w:t>
+            </w:r>
+            <w:r>
+              <w:rPr>
+                <w:b/>
+                <w:bCs/>
+                <w:sz w:val="48"/>
+                <w:szCs w:val="48"/>
+              </w:rPr>
+              <w:t xml:space="preserve"> Investigação Criminal</w:t>
+            </w:r>
+          </w:p>
+          <w:p>
+            <w:pPr>
+              <w:jc w:val="center"/>
+            </w:pPr>
+            <w:r>
+              <w:t>(Caso de uso da Polícia Judiciaria de Cabo Verde</w:t>
+            </w:r>
+            <w:r>
+              <w:t>)</w:t>
             </w:r>
           </w:p>
           <w:p>
@@ -5399,9 +5532,6 @@
         <w:spacing w:before="240" w:after="240" w:line="360" w:lineRule="auto"/>
       </w:pPr>
       <w:r>
-        <w:rPr>
-          <w:lang w:val="en-US"/>
-        </w:rPr>
         <w:br w:type="page"/>
       </w:r>
       <w:r>
@@ -5722,16 +5852,28 @@
       </w:r>
       <w:r>
         <w:tab/>
-        <w:t xml:space="preserve">Enterprise </w:t>
       </w:r>
       <w:proofErr w:type="spellStart"/>
       <w:r>
+        <w:t>Enterprise</w:t>
+      </w:r>
+      <w:proofErr w:type="spellEnd"/>
+      <w:r>
+        <w:t xml:space="preserve"> </w:t>
+      </w:r>
+      <w:proofErr w:type="spellStart"/>
+      <w:r>
         <w:t>Application</w:t>
       </w:r>
       <w:proofErr w:type="spellEnd"/>
       <w:r>
-        <w:t xml:space="preserve"> Integration</w:t>
-      </w:r>
+        <w:t xml:space="preserve"> </w:t>
+      </w:r>
+      <w:proofErr w:type="spellStart"/>
+      <w:r>
+        <w:t>Integration</w:t>
+      </w:r>
+      <w:proofErr w:type="spellEnd"/>
     </w:p>
     <w:p>
       <w:pPr>
@@ -8515,48 +8657,91 @@
       <w:r>
         <w:t xml:space="preserve"> </w:t>
       </w:r>
+      <w:proofErr w:type="spellStart"/>
       <w:r>
         <w:rPr>
           <w:i/>
           <w:iCs/>
         </w:rPr>
-        <w:t xml:space="preserve">Enterprise </w:t>
-      </w:r>
-      <w:proofErr w:type="spellStart"/>
+        <w:t>Enterprise</w:t>
+      </w:r>
+      <w:proofErr w:type="spellEnd"/>
       <w:r>
         <w:rPr>
           <w:i/>
           <w:iCs/>
         </w:rPr>
-        <w:t>Application</w:t>
-      </w:r>
-      <w:proofErr w:type="spellEnd"/>
+        <w:t xml:space="preserve"> </w:t>
+      </w:r>
+      <w:proofErr w:type="spellStart"/>
       <w:r>
         <w:rPr>
           <w:i/>
           <w:iCs/>
         </w:rPr>
-        <w:t xml:space="preserve"> Integration</w:t>
-      </w:r>
-      <w:r>
-        <w:t xml:space="preserve"> (</w:t>
-      </w:r>
+        <w:t>Application</w:t>
+      </w:r>
+      <w:proofErr w:type="spellEnd"/>
       <w:r>
         <w:rPr>
           <w:i/>
           <w:iCs/>
         </w:rPr>
-        <w:t>EAI</w:t>
-      </w:r>
-      <w:r>
-        <w:t xml:space="preserve">), </w:t>
-      </w:r>
+        <w:t xml:space="preserve"> </w:t>
+      </w:r>
+      <w:proofErr w:type="spellStart"/>
       <w:r>
         <w:rPr>
           <w:i/>
           <w:iCs/>
         </w:rPr>
-        <w:t>Enterprise Service Bus</w:t>
+        <w:t>Integration</w:t>
+      </w:r>
+      <w:proofErr w:type="spellEnd"/>
+      <w:r>
+        <w:t xml:space="preserve"> (</w:t>
+      </w:r>
+      <w:r>
+        <w:rPr>
+          <w:i/>
+          <w:iCs/>
+        </w:rPr>
+        <w:t>EAI</w:t>
+      </w:r>
+      <w:r>
+        <w:t xml:space="preserve">), </w:t>
+      </w:r>
+      <w:proofErr w:type="spellStart"/>
+      <w:r>
+        <w:rPr>
+          <w:i/>
+          <w:iCs/>
+        </w:rPr>
+        <w:t>Enterprise</w:t>
+      </w:r>
+      <w:proofErr w:type="spellEnd"/>
+      <w:r>
+        <w:rPr>
+          <w:i/>
+          <w:iCs/>
+        </w:rPr>
+        <w:t xml:space="preserve"> </w:t>
+      </w:r>
+      <w:proofErr w:type="spellStart"/>
+      <w:r>
+        <w:rPr>
+          <w:i/>
+          <w:iCs/>
+        </w:rPr>
+        <w:t>Service</w:t>
+      </w:r>
+      <w:proofErr w:type="spellEnd"/>
+      <w:r>
+        <w:rPr>
+          <w:i/>
+          <w:iCs/>
+        </w:rPr>
+        <w:t xml:space="preserve"> Bus</w:t>
       </w:r>
       <w:r>
         <w:t xml:space="preserve"> (</w:t>
@@ -8849,19 +9034,29 @@
       </w:pPr>
       <w:bookmarkStart w:id="95" w:name="_Toc104543887"/>
       <w:bookmarkStart w:id="96" w:name="_Toc105885208"/>
-      <w:r>
-        <w:t xml:space="preserve">Enterprise </w:t>
-      </w:r>
       <w:proofErr w:type="spellStart"/>
       <w:r>
+        <w:t>Enterprise</w:t>
+      </w:r>
+      <w:proofErr w:type="spellEnd"/>
+      <w:r>
+        <w:t xml:space="preserve"> </w:t>
+      </w:r>
+      <w:proofErr w:type="spellStart"/>
+      <w:r>
         <w:t>Application</w:t>
       </w:r>
       <w:proofErr w:type="spellEnd"/>
       <w:r>
-        <w:t xml:space="preserve"> Integration</w:t>
+        <w:t xml:space="preserve"> </w:t>
+      </w:r>
+      <w:proofErr w:type="spellStart"/>
+      <w:r>
+        <w:t>Integration</w:t>
       </w:r>
       <w:bookmarkEnd w:id="95"/>
       <w:bookmarkEnd w:id="96"/>
+      <w:proofErr w:type="spellEnd"/>
     </w:p>
     <w:p>
       <w:pPr>
@@ -8872,15 +9067,31 @@
         <w:spacing w:before="240" w:after="240"/>
       </w:pPr>
       <w:r>
-        <w:t xml:space="preserve">Considerando a necessidade de partilha de dados e processos residentes em muitas aplicações e processos numa empresa, surge o termo Enterprise </w:t>
+        <w:t xml:space="preserve">Considerando a necessidade de partilha de dados e processos residentes em muitas aplicações e processos numa empresa, surge o termo </w:t>
       </w:r>
       <w:proofErr w:type="spellStart"/>
       <w:r>
+        <w:t>Enterprise</w:t>
+      </w:r>
+      <w:proofErr w:type="spellEnd"/>
+      <w:r>
+        <w:t xml:space="preserve"> </w:t>
+      </w:r>
+      <w:proofErr w:type="spellStart"/>
+      <w:r>
         <w:t>Application</w:t>
       </w:r>
       <w:proofErr w:type="spellEnd"/>
       <w:r>
-        <w:t xml:space="preserve"> Integration (EAI), que aborda a questão da integração de sistemas e aplicações.</w:t>
+        <w:t xml:space="preserve"> </w:t>
+      </w:r>
+      <w:proofErr w:type="spellStart"/>
+      <w:r>
+        <w:t>Integration</w:t>
+      </w:r>
+      <w:proofErr w:type="spellEnd"/>
+      <w:r>
+        <w:t xml:space="preserve"> (EAI), que aborda a questão da integração de sistemas e aplicações.</w:t>
       </w:r>
     </w:p>
     <w:p>
@@ -8956,16 +9167,29 @@
         <w:pStyle w:val="BodyText"/>
         <w:spacing w:before="240" w:after="240"/>
       </w:pPr>
-      <w:r>
-        <w:t xml:space="preserve">Enterprise </w:t>
-      </w:r>
       <w:proofErr w:type="spellStart"/>
       <w:r>
+        <w:t>Enterprise</w:t>
+      </w:r>
+      <w:proofErr w:type="spellEnd"/>
+      <w:r>
+        <w:t xml:space="preserve"> </w:t>
+      </w:r>
+      <w:proofErr w:type="spellStart"/>
+      <w:r>
         <w:t>Application</w:t>
       </w:r>
       <w:proofErr w:type="spellEnd"/>
       <w:r>
-        <w:t xml:space="preserve"> Integration (EAI) é um termo da computação que aborda o planeamento, a metodologia e as ferramentas utilizados na modernização, consolidação e coordenação dos sistemas de informação em uma organização. </w:t>
+        <w:t xml:space="preserve"> </w:t>
+      </w:r>
+      <w:proofErr w:type="spellStart"/>
+      <w:r>
+        <w:t>Integration</w:t>
+      </w:r>
+      <w:proofErr w:type="spellEnd"/>
+      <w:r>
+        <w:t xml:space="preserve"> (EAI) é um termo da computação que aborda o planeamento, a metodologia e as ferramentas utilizados na modernização, consolidação e coordenação dos sistemas de informação em uma organização. </w:t>
       </w:r>
       <w:r>
         <w:rPr>
@@ -9004,15 +9228,31 @@
       </w:r>
       <w:proofErr w:type="spellEnd"/>
       <w:r>
-        <w:t xml:space="preserve"> framework" para permitir a integração de sistemas e informação em uma empresa são designadas de Enterprise </w:t>
+        <w:t xml:space="preserve"> framework" para permitir a integração de sistemas e informação em uma empresa são designadas de </w:t>
       </w:r>
       <w:proofErr w:type="spellStart"/>
       <w:r>
+        <w:t>Enterprise</w:t>
+      </w:r>
+      <w:proofErr w:type="spellEnd"/>
+      <w:r>
+        <w:t xml:space="preserve"> </w:t>
+      </w:r>
+      <w:proofErr w:type="spellStart"/>
+      <w:r>
         <w:t>Application</w:t>
       </w:r>
       <w:proofErr w:type="spellEnd"/>
       <w:r>
-        <w:t xml:space="preserve"> Integration (EAI).</w:t>
+        <w:t xml:space="preserve"> </w:t>
+      </w:r>
+      <w:proofErr w:type="spellStart"/>
+      <w:r>
+        <w:t>Integration</w:t>
+      </w:r>
+      <w:proofErr w:type="spellEnd"/>
+      <w:r>
+        <w:t xml:space="preserve"> (EAI).</w:t>
       </w:r>
     </w:p>
     <w:p>
@@ -9035,8 +9275,13 @@
       </w:pPr>
       <w:bookmarkStart w:id="97" w:name="_Toc104543888"/>
       <w:bookmarkStart w:id="98" w:name="_Toc105885209"/>
-      <w:r>
-        <w:t xml:space="preserve">Service </w:t>
+      <w:proofErr w:type="spellStart"/>
+      <w:r>
+        <w:t>Service</w:t>
+      </w:r>
+      <w:proofErr w:type="spellEnd"/>
+      <w:r>
+        <w:t xml:space="preserve"> </w:t>
       </w:r>
       <w:proofErr w:type="spellStart"/>
       <w:r>
@@ -9098,10 +9343,15 @@
       </w:r>
       <w:proofErr w:type="spellEnd"/>
       <w:r>
-        <w:t xml:space="preserve"> Integration</w:t>
+        <w:t xml:space="preserve"> </w:t>
+      </w:r>
+      <w:proofErr w:type="spellStart"/>
+      <w:r>
+        <w:t>Integration</w:t>
       </w:r>
       <w:bookmarkEnd w:id="99"/>
       <w:bookmarkEnd w:id="100"/>
+      <w:proofErr w:type="spellEnd"/>
     </w:p>
     <w:p>
       <w:pPr>
@@ -9213,7 +9463,23 @@
           <w:i/>
           <w:iCs/>
         </w:rPr>
-        <w:t xml:space="preserve"> Database, </w:t>
+        <w:t xml:space="preserve"> </w:t>
+      </w:r>
+      <w:proofErr w:type="spellStart"/>
+      <w:r>
+        <w:rPr>
+          <w:i/>
+          <w:iCs/>
+        </w:rPr>
+        <w:t>Database</w:t>
+      </w:r>
+      <w:proofErr w:type="spellEnd"/>
+      <w:r>
+        <w:rPr>
+          <w:i/>
+          <w:iCs/>
+        </w:rPr>
+        <w:t xml:space="preserve">, </w:t>
       </w:r>
       <w:proofErr w:type="spellStart"/>
       <w:r>
@@ -10236,13 +10502,27 @@
         <w:rPr>
           <w:color w:val="FF0000"/>
         </w:rPr>
-        <w:t xml:space="preserve">A Integração de Sistemas TI é um processo de combinação de diferentes sistemas para criar um sistema unificado. Este processo ajuda as organizações a tirar partido das melhores características de cada sistema, eliminando ao mesmo tempo redundâncias. Com a Integração de Sistemas TI, as organizações podem eliminar a necessidade de entrada duplicada de dados e criar um fluxo de trabalho mais eficiente e económico. A Integração de Sistemas TI também permite uma melhor comunicação entre departamentos e parceiros externos, uma vez que permite a partilha de dados e recursos. Além disso, a Enterprise </w:t>
+        <w:t xml:space="preserve">A Integração de Sistemas TI é um processo de combinação de diferentes sistemas para criar um sistema unificado. Este processo ajuda as organizações a tirar partido das melhores características de cada sistema, eliminando ao mesmo tempo redundâncias. Com a Integração de Sistemas TI, as organizações podem eliminar a necessidade de entrada duplicada de dados e criar um fluxo de trabalho mais eficiente e económico. A Integração de Sistemas TI também permite uma melhor comunicação entre departamentos e parceiros externos, uma vez que permite a partilha de dados e recursos. Além disso, a </w:t>
       </w:r>
       <w:proofErr w:type="spellStart"/>
       <w:r>
         <w:rPr>
           <w:color w:val="FF0000"/>
         </w:rPr>
+        <w:t>Enterprise</w:t>
+      </w:r>
+      <w:proofErr w:type="spellEnd"/>
+      <w:r>
+        <w:rPr>
+          <w:color w:val="FF0000"/>
+        </w:rPr>
+        <w:t xml:space="preserve"> </w:t>
+      </w:r>
+      <w:proofErr w:type="spellStart"/>
+      <w:r>
+        <w:rPr>
+          <w:color w:val="FF0000"/>
+        </w:rPr>
         <w:t>Application</w:t>
       </w:r>
       <w:proofErr w:type="spellEnd"/>
@@ -10250,7 +10530,28 @@
         <w:rPr>
           <w:color w:val="FF0000"/>
         </w:rPr>
-        <w:t xml:space="preserve"> Integration (EAI) permite às organizações gerir múltiplos sistemas com um único conjunto de ferramentas, reduzindo a complexidade e o custo. Em suma, a Integração de Sistemas TI é uma ferramenta inestimável para organizações que procuram </w:t>
+        <w:t xml:space="preserve"> </w:t>
+      </w:r>
+      <w:proofErr w:type="spellStart"/>
+      <w:r>
+        <w:rPr>
+          <w:color w:val="FF0000"/>
+        </w:rPr>
+        <w:t>Integration</w:t>
+      </w:r>
+      <w:proofErr w:type="spellEnd"/>
+      <w:r>
+        <w:rPr>
+          <w:color w:val="FF0000"/>
+        </w:rPr>
+        <w:t xml:space="preserve"> (EAI) permite às organizações gerir múltiplos sistemas com um único conjunto de ferramentas, reduzindo a complexidade e o custo. Em suma, a Integração de Sistemas TI é uma ferramenta </w:t>
+      </w:r>
+      <w:r>
+        <w:rPr>
+          <w:color w:val="FF0000"/>
+        </w:rPr>
+        <w:lastRenderedPageBreak/>
+        <w:t xml:space="preserve">inestimável para organizações que procuram </w:t>
       </w:r>
       <w:proofErr w:type="spellStart"/>
       <w:r>
@@ -10564,9 +10865,14 @@
       <w:bookmarkStart w:id="128" w:name="_Toc103723048"/>
       <w:bookmarkStart w:id="129" w:name="_Toc104543897"/>
       <w:bookmarkStart w:id="130" w:name="_Toc105885218"/>
+      <w:proofErr w:type="spellStart"/>
       <w:r>
         <w:lastRenderedPageBreak/>
-        <w:t xml:space="preserve">Enterprise </w:t>
+        <w:t>Enterprise</w:t>
+      </w:r>
+      <w:proofErr w:type="spellEnd"/>
+      <w:r>
+        <w:t xml:space="preserve"> </w:t>
       </w:r>
       <w:proofErr w:type="spellStart"/>
       <w:r>
@@ -10683,8 +10989,13 @@
       </w:r>
       <w:proofErr w:type="spellEnd"/>
       <w:r>
-        <w:t xml:space="preserve"> Integration</w:t>
-      </w:r>
+        <w:t xml:space="preserve"> </w:t>
+      </w:r>
+      <w:proofErr w:type="spellStart"/>
+      <w:r>
+        <w:t>Integration</w:t>
+      </w:r>
+      <w:proofErr w:type="spellEnd"/>
     </w:p>
     <w:p>
       <w:pPr>
@@ -10766,8 +11077,13 @@
       </w:r>
       <w:proofErr w:type="spellEnd"/>
       <w:r>
-        <w:t xml:space="preserve"> Integration</w:t>
-      </w:r>
+        <w:t xml:space="preserve"> </w:t>
+      </w:r>
+      <w:proofErr w:type="spellStart"/>
+      <w:r>
+        <w:t>Integration</w:t>
+      </w:r>
+      <w:proofErr w:type="spellEnd"/>
     </w:p>
     <w:p>
       <w:pPr>
@@ -10802,8 +11118,13 @@
       <w:pPr>
         <w:pStyle w:val="Heading4"/>
       </w:pPr>
-      <w:r>
-        <w:t xml:space="preserve">Integration </w:t>
+      <w:proofErr w:type="spellStart"/>
+      <w:r>
+        <w:t>Integration</w:t>
+      </w:r>
+      <w:proofErr w:type="spellEnd"/>
+      <w:r>
+        <w:t xml:space="preserve"> </w:t>
       </w:r>
       <w:proofErr w:type="spellStart"/>
       <w:r>
@@ -17918,7 +18239,15 @@
             </w:r>
             <w:proofErr w:type="spellEnd"/>
             <w:r>
-              <w:t xml:space="preserve"> Identity)</w:t>
+              <w:t xml:space="preserve"> </w:t>
+            </w:r>
+            <w:proofErr w:type="spellStart"/>
+            <w:r>
+              <w:t>Identity</w:t>
+            </w:r>
+            <w:proofErr w:type="spellEnd"/>
+            <w:r>
+              <w:t>)</w:t>
             </w:r>
             <w:r>
               <w:t xml:space="preserve"> do aparelho*</w:t>
@@ -22924,7 +23253,7 @@
         </w:rPr>
         <w:lastRenderedPageBreak/>
         <w:pict w14:anchorId="1625B996">
-          <v:shape id="Imagem 6" o:spid="_x0000_s2058" type="#_x0000_t75" style="position:absolute;margin-left:0;margin-top:0;width:784.8pt;height:445.4pt;z-index:251657728;visibility:visible;mso-position-horizontal:center;mso-position-horizontal-relative:margin;mso-position-vertical:center;mso-position-vertical-relative:margin">
+          <v:shape id="Imagem 6" o:spid="_x0000_s2058" type="#_x0000_t75" style="position:absolute;margin-left:0;margin-top:0;width:784.8pt;height:445.4pt;z-index:1;visibility:visible;mso-position-horizontal:center;mso-position-horizontal-relative:margin;mso-position-vertical:center;mso-position-vertical-relative:margin">
             <v:imagedata r:id="rId31" o:title=""/>
             <w10:wrap type="square" anchorx="margin" anchory="margin"/>
           </v:shape>
@@ -25062,7 +25391,7 @@
         <w:rFonts w:ascii="Times New Roman" w:hAnsi="Times New Roman"/>
         <w:noProof/>
       </w:rPr>
-      <w:t>30.11.22</w:t>
+      <w:t>10.1.23</w:t>
     </w:r>
     <w:r>
       <w:rPr>

</xml_diff>